<commit_message>
Actualización markdown + html
</commit_message>
<xml_diff>
--- a/Diario.docx
+++ b/Diario.docx
@@ -649,6 +649,54 @@
           <w:rFonts w:cstheme="minorHAnsi"/>
         </w:rPr>
         <w:t>-Día 4: comienzo a implementar las funcionalidades copiar, pegar, cortar, deshacer y rehacer. Encuentro diversos problemas con el portapapeles de Windows y el de la propia app.</w:t>
+      </w:r>
+    </w:p>
+    <w:p>
+      <w:pPr>
+        <w:jc w:val="both"/>
+        <w:rPr>
+          <w:rFonts w:cstheme="minorHAnsi"/>
+        </w:rPr>
+      </w:pPr>
+      <w:r>
+        <w:rPr>
+          <w:rFonts w:cstheme="minorHAnsi"/>
+        </w:rPr>
+        <w:t>Horas del día 4: 2h</w:t>
+      </w:r>
+    </w:p>
+    <w:p>
+      <w:pPr>
+        <w:jc w:val="both"/>
+        <w:rPr>
+          <w:rFonts w:cstheme="minorHAnsi"/>
+        </w:rPr>
+      </w:pPr>
+    </w:p>
+    <w:p>
+      <w:pPr>
+        <w:jc w:val="both"/>
+        <w:rPr>
+          <w:rFonts w:cstheme="minorHAnsi"/>
+        </w:rPr>
+      </w:pPr>
+      <w:r>
+        <w:rPr>
+          <w:rFonts w:cstheme="minorHAnsi"/>
+        </w:rPr>
+        <w:t>-Día 5: encuentro la manera de solucionar las funciones copiar y cortar, utilizando QtGui.QTextCursor</w:t>
+      </w:r>
+      <w:r>
+        <w:rPr>
+          <w:rFonts w:cstheme="minorHAnsi"/>
+        </w:rPr>
+        <w:t>. Añado la funcionalidad pegar</w:t>
+      </w:r>
+      <w:r>
+        <w:rPr>
+          <w:rFonts w:cstheme="minorHAnsi"/>
+        </w:rPr>
+        <w:t>. He completado mi código con un visualizador de markdown en formato HTML, teniendo ahora dos aplicaciones. Mi próximo paso es añadir la app de visualización de markdown a mi aplicación de edición.</w:t>
       </w:r>
     </w:p>
     <w:sectPr>

</xml_diff>

<commit_message>
Lectura en HTML completa
</commit_message>
<xml_diff>
--- a/Diario.docx
+++ b/Diario.docx
@@ -190,7 +190,23 @@
             <w:rFonts w:cstheme="minorHAnsi"/>
             <w:shd w:val="clear" w:color="auto" w:fill="FFFFFF"/>
           </w:rPr>
-          <w:t>https://github.com/ralsina/pyqt-by-example</w:t>
+          <w:t>https://github.com/ralsina/pyqt-by-e</w:t>
+        </w:r>
+        <w:r>
+          <w:rPr>
+            <w:rStyle w:val="Hipervnculo"/>
+            <w:rFonts w:cstheme="minorHAnsi"/>
+            <w:shd w:val="clear" w:color="auto" w:fill="FFFFFF"/>
+          </w:rPr>
+          <w:t>x</w:t>
+        </w:r>
+        <w:r>
+          <w:rPr>
+            <w:rStyle w:val="Hipervnculo"/>
+            <w:rFonts w:cstheme="minorHAnsi"/>
+            <w:shd w:val="clear" w:color="auto" w:fill="FFFFFF"/>
+          </w:rPr>
+          <w:t>ample</w:t>
         </w:r>
       </w:hyperlink>
     </w:p>
@@ -298,19 +314,39 @@
       <w:pPr>
         <w:jc w:val="both"/>
         <w:rPr>
+          <w:rStyle w:val="Hipervnculo"/>
+          <w:rFonts w:cstheme="minorHAnsi"/>
+          <w:shd w:val="clear" w:color="auto" w:fill="FFFFFF"/>
+        </w:rPr>
+      </w:pPr>
+      <w:hyperlink r:id="rId17" w:history="1">
+        <w:r>
+          <w:rPr>
+            <w:rStyle w:val="Hipervnculo"/>
+            <w:rFonts w:cstheme="minorHAnsi"/>
+            <w:shd w:val="clear" w:color="auto" w:fill="FFFFFF"/>
+          </w:rPr>
+          <w:t>https://www.tutorialspoint.com/pyqt5/pyqt5_quick_guide.htm</w:t>
+        </w:r>
+      </w:hyperlink>
+    </w:p>
+    <w:p>
+      <w:pPr>
+        <w:jc w:val="both"/>
+        <w:rPr>
           <w:rFonts w:cstheme="minorHAnsi"/>
           <w:color w:val="333333"/>
           <w:shd w:val="clear" w:color="auto" w:fill="FFFFFF"/>
         </w:rPr>
       </w:pPr>
-      <w:hyperlink r:id="rId17" w:history="1">
-        <w:r>
-          <w:rPr>
-            <w:rStyle w:val="Hipervnculo"/>
-            <w:rFonts w:cstheme="minorHAnsi"/>
-            <w:shd w:val="clear" w:color="auto" w:fill="FFFFFF"/>
-          </w:rPr>
-          <w:t>https://www.tutorialspoint.com/pyqt5/pyqt5_quick_guide.htm</w:t>
+      <w:hyperlink r:id="rId18" w:history="1">
+        <w:r>
+          <w:rPr>
+            <w:rStyle w:val="Hipervnculo"/>
+            <w:rFonts w:cstheme="minorHAnsi"/>
+            <w:shd w:val="clear" w:color="auto" w:fill="FFFFFF"/>
+          </w:rPr>
+          <w:t>https://stackoverflow.com/questions/52656526/how-to-insert-a-web-browser-in-python-qt-designer</w:t>
         </w:r>
       </w:hyperlink>
     </w:p>
@@ -320,6 +356,7 @@
         <w:rPr>
           <w:rFonts w:cstheme="minorHAnsi"/>
           <w:color w:val="333333"/>
+          <w:u w:val="single"/>
           <w:shd w:val="clear" w:color="auto" w:fill="FFFFFF"/>
         </w:rPr>
       </w:pPr>
@@ -398,7 +435,7 @@
                     <pic:cNvPicPr/>
                   </pic:nvPicPr>
                   <pic:blipFill>
-                    <a:blip r:embed="rId18"/>
+                    <a:blip r:embed="rId19"/>
                     <a:stretch>
                       <a:fillRect/>
                     </a:stretch>
@@ -551,7 +588,7 @@
                     <pic:cNvPicPr/>
                   </pic:nvPicPr>
                   <pic:blipFill>
-                    <a:blip r:embed="rId19"/>
+                    <a:blip r:embed="rId20"/>
                     <a:stretch>
                       <a:fillRect/>
                     </a:stretch>
@@ -697,6 +734,74 @@
           <w:rFonts w:cstheme="minorHAnsi"/>
         </w:rPr>
         <w:t>. He completado mi código con un visualizador de markdown en formato HTML, teniendo ahora dos aplicaciones. Mi próximo paso es añadir la app de visualización de markdown a mi aplicación de edición.</w:t>
+      </w:r>
+      <w:r>
+        <w:rPr>
+          <w:rFonts w:cstheme="minorHAnsi"/>
+        </w:rPr>
+        <w:t xml:space="preserve"> Añado la visualización de mi archivo markdown en html en paralelo con reacción a los cambios.</w:t>
+      </w:r>
+    </w:p>
+    <w:p>
+      <w:pPr>
+        <w:jc w:val="both"/>
+        <w:rPr>
+          <w:rFonts w:cstheme="minorHAnsi"/>
+        </w:rPr>
+      </w:pPr>
+      <w:r>
+        <w:rPr>
+          <w:noProof/>
+        </w:rPr>
+        <w:drawing>
+          <wp:inline distT="0" distB="0" distL="0" distR="0" wp14:anchorId="67D4E8A3" wp14:editId="07FF1B31">
+            <wp:extent cx="5400040" cy="4235450"/>
+            <wp:effectExtent l="0" t="0" r="0" b="0"/>
+            <wp:docPr id="3" name="Imagen 3" descr="Interfaz de usuario gráfica, Texto, Aplicación, Correo electrónico&#10;&#10;Descripción generada automáticamente"/>
+            <wp:cNvGraphicFramePr>
+              <a:graphicFrameLocks xmlns:a="http://schemas.openxmlformats.org/drawingml/2006/main" noChangeAspect="1"/>
+            </wp:cNvGraphicFramePr>
+            <a:graphic xmlns:a="http://schemas.openxmlformats.org/drawingml/2006/main">
+              <a:graphicData uri="http://schemas.openxmlformats.org/drawingml/2006/picture">
+                <pic:pic xmlns:pic="http://schemas.openxmlformats.org/drawingml/2006/picture">
+                  <pic:nvPicPr>
+                    <pic:cNvPr id="3" name="Imagen 3" descr="Interfaz de usuario gráfica, Texto, Aplicación, Correo electrónico&#10;&#10;Descripción generada automáticamente"/>
+                    <pic:cNvPicPr/>
+                  </pic:nvPicPr>
+                  <pic:blipFill>
+                    <a:blip r:embed="rId21"/>
+                    <a:stretch>
+                      <a:fillRect/>
+                    </a:stretch>
+                  </pic:blipFill>
+                  <pic:spPr>
+                    <a:xfrm>
+                      <a:off x="0" y="0"/>
+                      <a:ext cx="5400040" cy="4235450"/>
+                    </a:xfrm>
+                    <a:prstGeom prst="rect">
+                      <a:avLst/>
+                    </a:prstGeom>
+                  </pic:spPr>
+                </pic:pic>
+              </a:graphicData>
+            </a:graphic>
+          </wp:inline>
+        </w:drawing>
+      </w:r>
+    </w:p>
+    <w:p>
+      <w:pPr>
+        <w:jc w:val="both"/>
+        <w:rPr>
+          <w:rFonts w:cstheme="minorHAnsi"/>
+        </w:rPr>
+      </w:pPr>
+      <w:r>
+        <w:rPr>
+          <w:rFonts w:cstheme="minorHAnsi"/>
+        </w:rPr>
+        <w:t>Horas día 5: 5h</w:t>
       </w:r>
     </w:p>
     <w:sectPr>

</xml_diff>

<commit_message>
Cambios en la organización y añadido de archivos i18n
</commit_message>
<xml_diff>
--- a/Diario.docx
+++ b/Diario.docx
@@ -380,43 +380,7 @@
           <w:color w:val="000000" w:themeColor="text1"/>
           <w:shd w:val="clear" w:color="auto" w:fill="FFFFFF"/>
         </w:rPr>
-        <w:t xml:space="preserve">Empiezo a desarrollar la </w:t>
-      </w:r>
-      <w:proofErr w:type="spellStart"/>
-      <w:r>
-        <w:rPr>
-          <w:rFonts w:cstheme="minorHAnsi"/>
-          <w:color w:val="000000" w:themeColor="text1"/>
-          <w:shd w:val="clear" w:color="auto" w:fill="FFFFFF"/>
-        </w:rPr>
-        <w:t>gui</w:t>
-      </w:r>
-      <w:proofErr w:type="spellEnd"/>
-      <w:r>
-        <w:rPr>
-          <w:rFonts w:cstheme="minorHAnsi"/>
-          <w:color w:val="000000" w:themeColor="text1"/>
-          <w:shd w:val="clear" w:color="auto" w:fill="FFFFFF"/>
-        </w:rPr>
-        <w:t xml:space="preserve"> con funcionalidad mínima basándome en los tutoriales encontrados, utilizaré Visual Studio </w:t>
-      </w:r>
-      <w:proofErr w:type="spellStart"/>
-      <w:r>
-        <w:rPr>
-          <w:rFonts w:cstheme="minorHAnsi"/>
-          <w:color w:val="000000" w:themeColor="text1"/>
-          <w:shd w:val="clear" w:color="auto" w:fill="FFFFFF"/>
-        </w:rPr>
-        <w:t>Code</w:t>
-      </w:r>
-      <w:proofErr w:type="spellEnd"/>
-      <w:r>
-        <w:rPr>
-          <w:rFonts w:cstheme="minorHAnsi"/>
-          <w:color w:val="000000" w:themeColor="text1"/>
-          <w:shd w:val="clear" w:color="auto" w:fill="FFFFFF"/>
-        </w:rPr>
-        <w:t xml:space="preserve"> como IDE.</w:t>
+        <w:t>Empiezo a desarrollar la gui con funcionalidad mínima basándome en los tutoriales encontrados, utilizaré Visual Studio Code como IDE.</w:t>
       </w:r>
       <w:r>
         <w:rPr>
@@ -525,28 +489,7 @@
         <w:rPr>
           <w:rFonts w:cstheme="minorHAnsi"/>
         </w:rPr>
-        <w:t xml:space="preserve">He tenido algún problema a la hora de implementar la </w:t>
-      </w:r>
-      <w:proofErr w:type="spellStart"/>
-      <w:r>
-        <w:rPr>
-          <w:rFonts w:cstheme="minorHAnsi"/>
-        </w:rPr>
-        <w:t>menubar</w:t>
-      </w:r>
-      <w:proofErr w:type="spellEnd"/>
-      <w:r>
-        <w:rPr>
-          <w:rFonts w:cstheme="minorHAnsi"/>
-        </w:rPr>
-        <w:t xml:space="preserve"> pero lo he solucionado rápidamente. La </w:t>
-      </w:r>
-      <w:proofErr w:type="spellStart"/>
-      <w:r>
-        <w:rPr>
-          <w:rFonts w:cstheme="minorHAnsi"/>
-        </w:rPr>
-        <w:t>m</w:t>
+        <w:t>He tenido algún problema a la hora de implementar la menubar pero lo he solucionado rápidamente. La m</w:t>
       </w:r>
       <w:r>
         <w:rPr>
@@ -558,14 +501,7 @@
         <w:rPr>
           <w:rFonts w:cstheme="minorHAnsi"/>
         </w:rPr>
-        <w:t>nubar</w:t>
-      </w:r>
-      <w:proofErr w:type="spellEnd"/>
-      <w:r>
-        <w:rPr>
-          <w:rFonts w:cstheme="minorHAnsi"/>
-        </w:rPr>
-        <w:t xml:space="preserve"> está implementada a falta de añadir la funcionalidad de los diferentes elementos.</w:t>
+        <w:t>nubar está implementada a falta de añadir la funcionalidad de los diferentes elementos.</w:t>
       </w:r>
     </w:p>
     <w:p>
@@ -619,55 +555,13 @@
         <w:rPr>
           <w:rFonts w:cstheme="minorHAnsi"/>
         </w:rPr>
-        <w:t xml:space="preserve">Creo mi </w:t>
-      </w:r>
-      <w:proofErr w:type="spellStart"/>
-      <w:r>
-        <w:rPr>
-          <w:rFonts w:cstheme="minorHAnsi"/>
-        </w:rPr>
-        <w:t>toolbar</w:t>
-      </w:r>
-      <w:proofErr w:type="spellEnd"/>
-      <w:r>
-        <w:rPr>
-          <w:rFonts w:cstheme="minorHAnsi"/>
-        </w:rPr>
-        <w:t xml:space="preserve"> para posteriormente añadir las funcionalidades.</w:t>
-      </w:r>
-      <w:r>
-        <w:rPr>
-          <w:rFonts w:cstheme="minorHAnsi"/>
-        </w:rPr>
-        <w:t xml:space="preserve"> Añado iconos a la </w:t>
-      </w:r>
-      <w:proofErr w:type="spellStart"/>
-      <w:r>
-        <w:rPr>
-          <w:rFonts w:cstheme="minorHAnsi"/>
-        </w:rPr>
-        <w:t>toolbar</w:t>
-      </w:r>
-      <w:proofErr w:type="spellEnd"/>
-      <w:r>
-        <w:rPr>
-          <w:rFonts w:cstheme="minorHAnsi"/>
-        </w:rPr>
-        <w:t xml:space="preserve"> para hacerla </w:t>
-      </w:r>
-      <w:proofErr w:type="spellStart"/>
-      <w:r>
-        <w:rPr>
-          <w:rFonts w:cstheme="minorHAnsi"/>
-        </w:rPr>
-        <w:t>mas</w:t>
-      </w:r>
-      <w:proofErr w:type="spellEnd"/>
-      <w:r>
-        <w:rPr>
-          <w:rFonts w:cstheme="minorHAnsi"/>
-        </w:rPr>
-        <w:t xml:space="preserve"> orientativa visualmente y cómoda, con funciones nuevas. Una vez añadidos los botones para realizar las diferentes funciones, procedo a desarrollar su usabilidad.</w:t>
+        <w:t>Creo mi toolbar para posteriormente añadir las funcionalidades.</w:t>
+      </w:r>
+      <w:r>
+        <w:rPr>
+          <w:rFonts w:cstheme="minorHAnsi"/>
+        </w:rPr>
+        <w:t xml:space="preserve"> Añado iconos a la toolbar para hacerla mas orientativa visualmente y cómoda, con funciones nuevas. Una vez añadidos los botones para realizar las diferentes funciones, procedo a desarrollar su usabilidad.</w:t>
       </w:r>
     </w:p>
     <w:p>
@@ -831,16 +725,8 @@
         <w:rPr>
           <w:rFonts w:cstheme="minorHAnsi"/>
         </w:rPr>
-        <w:t xml:space="preserve">-Día 5: encuentro la manera de solucionar las funciones copiar y cortar, utilizando </w:t>
-      </w:r>
-      <w:proofErr w:type="spellStart"/>
-      <w:r>
-        <w:rPr>
-          <w:rFonts w:cstheme="minorHAnsi"/>
-        </w:rPr>
-        <w:t>QtGui.QTextCursor</w:t>
-      </w:r>
-      <w:proofErr w:type="spellEnd"/>
+        <w:t>-Día 5: encuentro la manera de solucionar las funciones copiar y cortar, utilizando QtGui.QTextCursor</w:t>
+      </w:r>
       <w:r>
         <w:rPr>
           <w:rFonts w:cstheme="minorHAnsi"/>
@@ -851,69 +737,13 @@
         <w:rPr>
           <w:rFonts w:cstheme="minorHAnsi"/>
         </w:rPr>
-        <w:t xml:space="preserve">. He completado mi código con un visualizador de </w:t>
-      </w:r>
-      <w:proofErr w:type="spellStart"/>
-      <w:r>
-        <w:rPr>
-          <w:rFonts w:cstheme="minorHAnsi"/>
-        </w:rPr>
-        <w:t>markdown</w:t>
-      </w:r>
-      <w:proofErr w:type="spellEnd"/>
-      <w:r>
-        <w:rPr>
-          <w:rFonts w:cstheme="minorHAnsi"/>
-        </w:rPr>
-        <w:t xml:space="preserve"> en formato HTML, teniendo ahora dos aplicaciones. Mi próximo paso es añadir la app de visualización de </w:t>
-      </w:r>
-      <w:proofErr w:type="spellStart"/>
-      <w:r>
-        <w:rPr>
-          <w:rFonts w:cstheme="minorHAnsi"/>
-        </w:rPr>
-        <w:t>markdown</w:t>
-      </w:r>
-      <w:proofErr w:type="spellEnd"/>
-      <w:r>
-        <w:rPr>
-          <w:rFonts w:cstheme="minorHAnsi"/>
-        </w:rPr>
-        <w:t xml:space="preserve"> a mi aplicación de edición.</w:t>
-      </w:r>
-      <w:r>
-        <w:rPr>
-          <w:rFonts w:cstheme="minorHAnsi"/>
-        </w:rPr>
-        <w:t xml:space="preserve"> Añado la visualización de mi archivo </w:t>
-      </w:r>
-      <w:proofErr w:type="spellStart"/>
-      <w:r>
-        <w:rPr>
-          <w:rFonts w:cstheme="minorHAnsi"/>
-        </w:rPr>
-        <w:t>markdown</w:t>
-      </w:r>
-      <w:proofErr w:type="spellEnd"/>
-      <w:r>
-        <w:rPr>
-          <w:rFonts w:cstheme="minorHAnsi"/>
-        </w:rPr>
-        <w:t xml:space="preserve"> en </w:t>
-      </w:r>
-      <w:proofErr w:type="spellStart"/>
-      <w:r>
-        <w:rPr>
-          <w:rFonts w:cstheme="minorHAnsi"/>
-        </w:rPr>
-        <w:t>html</w:t>
-      </w:r>
-      <w:proofErr w:type="spellEnd"/>
-      <w:r>
-        <w:rPr>
-          <w:rFonts w:cstheme="minorHAnsi"/>
-        </w:rPr>
-        <w:t xml:space="preserve"> en paralelo con reacción a los cambios.</w:t>
+        <w:t>. He completado mi código con un visualizador de markdown en formato HTML, teniendo ahora dos aplicaciones. Mi próximo paso es añadir la app de visualización de markdown a mi aplicación de edición.</w:t>
+      </w:r>
+      <w:r>
+        <w:rPr>
+          <w:rFonts w:cstheme="minorHAnsi"/>
+        </w:rPr>
+        <w:t xml:space="preserve"> Añado la visualización de mi archivo markdown en html en paralelo con reacción a los cambios.</w:t>
       </w:r>
     </w:p>
     <w:p>
@@ -976,6 +806,28 @@
           <w:rFonts w:cstheme="minorHAnsi"/>
         </w:rPr>
         <w:t>Horas día 5: 5h</w:t>
+      </w:r>
+    </w:p>
+    <w:p>
+      <w:pPr>
+        <w:jc w:val="both"/>
+        <w:rPr>
+          <w:rFonts w:cstheme="minorHAnsi"/>
+        </w:rPr>
+      </w:pPr>
+    </w:p>
+    <w:p>
+      <w:pPr>
+        <w:jc w:val="both"/>
+        <w:rPr>
+          <w:rFonts w:cstheme="minorHAnsi"/>
+        </w:rPr>
+      </w:pPr>
+      <w:r>
+        <w:rPr>
+          <w:rFonts w:cstheme="minorHAnsi"/>
+        </w:rPr>
+        <w:t>-Día 6: comienzo añadiendo las funcionalidades de texto Bold, Italic, H1, H2, H3; he tenido que quitar cursiva y subrayado ya que no existen en markdown.</w:t>
       </w:r>
     </w:p>
     <w:sectPr>

</xml_diff>

<commit_message>
Primera adaptación a mvc
</commit_message>
<xml_diff>
--- a/Diario.docx
+++ b/Diario.docx
@@ -903,6 +903,20 @@
             </a:graphic>
           </wp:inline>
         </w:drawing>
+      </w:r>
+    </w:p>
+    <w:p>
+      <w:pPr>
+        <w:jc w:val="both"/>
+        <w:rPr>
+          <w:rFonts w:cstheme="minorHAnsi"/>
+        </w:rPr>
+      </w:pPr>
+      <w:r>
+        <w:rPr>
+          <w:rFonts w:cstheme="minorHAnsi"/>
+        </w:rPr>
+        <w:t>Paro de implementar QUndoCommand() para comenzar a dividir el proyecto en la arquitectura propuesta.</w:t>
       </w:r>
     </w:p>
     <w:sectPr>

</xml_diff>

<commit_message>
Documentación generada a partir de código
</commit_message>
<xml_diff>
--- a/Diario.docx
+++ b/Diario.docx
@@ -1221,6 +1221,235 @@
           <w:rFonts w:cstheme="minorHAnsi"/>
         </w:rPr>
         <w:t>Media de horas por día: 3.4h</w:t>
+      </w:r>
+    </w:p>
+    <w:p>
+      <w:pPr>
+        <w:jc w:val="both"/>
+        <w:rPr>
+          <w:rFonts w:cstheme="minorHAnsi"/>
+        </w:rPr>
+      </w:pPr>
+    </w:p>
+    <w:p>
+      <w:pPr>
+        <w:jc w:val="both"/>
+        <w:rPr>
+          <w:rFonts w:cstheme="minorHAnsi"/>
+        </w:rPr>
+      </w:pPr>
+      <w:r>
+        <w:rPr>
+          <w:rFonts w:cstheme="minorHAnsi"/>
+        </w:rPr>
+        <w:t>-Día 8:</w:t>
+      </w:r>
+    </w:p>
+    <w:p>
+      <w:pPr>
+        <w:jc w:val="both"/>
+        <w:rPr>
+          <w:rFonts w:cstheme="minorHAnsi"/>
+        </w:rPr>
+      </w:pPr>
+      <w:r>
+        <w:rPr>
+          <w:rFonts w:cstheme="minorHAnsi"/>
+        </w:rPr>
+        <w:t>Comienzo a realizar la documentación generada a partir del código, voy a usar Sphinx. Primero creo la carpeta docs dentro de mi directorio raíz, utilizo sphix-quickstart para inicializar sphinx dentro de esa carpeta, a continuación, realizo los cambios provenientes para establecer las rutas de los archivos rst a crear y la ruta para autodoc. El primer problema que encuentro es que a la hora de realizar la conversión a html no es capaz de encontrarme la ruta de mainwindow.ui, siendo este el único error que me da.</w:t>
+      </w:r>
+      <w:r>
+        <w:rPr>
+          <w:rFonts w:cstheme="minorHAnsi"/>
+        </w:rPr>
+        <w:t xml:space="preserve"> </w:t>
+      </w:r>
+    </w:p>
+    <w:p>
+      <w:pPr>
+        <w:jc w:val="both"/>
+        <w:rPr>
+          <w:rFonts w:cstheme="minorHAnsi"/>
+        </w:rPr>
+      </w:pPr>
+      <w:r>
+        <w:rPr>
+          <w:rFonts w:cstheme="minorHAnsi"/>
+        </w:rPr>
+        <w:t>Horas día 8: 2h</w:t>
+      </w:r>
+    </w:p>
+    <w:p>
+      <w:pPr>
+        <w:jc w:val="both"/>
+        <w:rPr>
+          <w:rFonts w:cstheme="minorHAnsi"/>
+        </w:rPr>
+      </w:pPr>
+    </w:p>
+    <w:p>
+      <w:pPr>
+        <w:jc w:val="both"/>
+        <w:rPr>
+          <w:rFonts w:cstheme="minorHAnsi"/>
+        </w:rPr>
+      </w:pPr>
+      <w:r>
+        <w:rPr>
+          <w:rFonts w:cstheme="minorHAnsi"/>
+        </w:rPr>
+        <w:t>-Día 9:</w:t>
+      </w:r>
+    </w:p>
+    <w:p>
+      <w:pPr>
+        <w:jc w:val="both"/>
+        <w:rPr>
+          <w:rFonts w:cstheme="minorHAnsi"/>
+        </w:rPr>
+      </w:pPr>
+      <w:r>
+        <w:rPr>
+          <w:rFonts w:cstheme="minorHAnsi"/>
+        </w:rPr>
+        <w:t>Tras realizar una serie de cambios y comprobaciones de rutas en el terminal, encuentro el problema por el cual no es capaz de encontrarme esa ruta, he intentado varias soluciones, pero la única funcional es temporal, es decir, se hace un cambio de ruta añadiendo dos puntos, para salir de un folder, y así encuentra el mainwindow.ui; tras realizar la documentación, vuelvo a dejar la ruta como estaba para hacer que el programa vuelva a funcionar.</w:t>
+      </w:r>
+    </w:p>
+    <w:p>
+      <w:pPr>
+        <w:jc w:val="both"/>
+        <w:rPr>
+          <w:rFonts w:cstheme="minorHAnsi"/>
+        </w:rPr>
+      </w:pPr>
+      <w:r>
+        <w:rPr>
+          <w:noProof/>
+        </w:rPr>
+        <w:drawing>
+          <wp:inline distT="0" distB="0" distL="0" distR="0" wp14:anchorId="4EBD06A0" wp14:editId="030FAD3F">
+            <wp:extent cx="5400040" cy="2664460"/>
+            <wp:effectExtent l="0" t="0" r="0" b="2540"/>
+            <wp:docPr id="7" name="Imagen 7" descr="Interfaz de usuario gráfica, Texto, Aplicación&#10;&#10;Descripción generada automáticamente"/>
+            <wp:cNvGraphicFramePr>
+              <a:graphicFrameLocks xmlns:a="http://schemas.openxmlformats.org/drawingml/2006/main" noChangeAspect="1"/>
+            </wp:cNvGraphicFramePr>
+            <a:graphic xmlns:a="http://schemas.openxmlformats.org/drawingml/2006/main">
+              <a:graphicData uri="http://schemas.openxmlformats.org/drawingml/2006/picture">
+                <pic:pic xmlns:pic="http://schemas.openxmlformats.org/drawingml/2006/picture">
+                  <pic:nvPicPr>
+                    <pic:cNvPr id="7" name="Imagen 7" descr="Interfaz de usuario gráfica, Texto, Aplicación&#10;&#10;Descripción generada automáticamente"/>
+                    <pic:cNvPicPr/>
+                  </pic:nvPicPr>
+                  <pic:blipFill>
+                    <a:blip r:embed="rId26"/>
+                    <a:stretch>
+                      <a:fillRect/>
+                    </a:stretch>
+                  </pic:blipFill>
+                  <pic:spPr>
+                    <a:xfrm>
+                      <a:off x="0" y="0"/>
+                      <a:ext cx="5400040" cy="2664460"/>
+                    </a:xfrm>
+                    <a:prstGeom prst="rect">
+                      <a:avLst/>
+                    </a:prstGeom>
+                  </pic:spPr>
+                </pic:pic>
+              </a:graphicData>
+            </a:graphic>
+          </wp:inline>
+        </w:drawing>
+      </w:r>
+    </w:p>
+    <w:p>
+      <w:pPr>
+        <w:jc w:val="both"/>
+        <w:rPr>
+          <w:rFonts w:cstheme="minorHAnsi"/>
+        </w:rPr>
+      </w:pPr>
+    </w:p>
+    <w:p>
+      <w:pPr>
+        <w:jc w:val="both"/>
+        <w:rPr>
+          <w:rFonts w:cstheme="minorHAnsi"/>
+        </w:rPr>
+      </w:pPr>
+      <w:r>
+        <w:rPr>
+          <w:rFonts w:cstheme="minorHAnsi"/>
+        </w:rPr>
+        <w:t>Hasta ahora he conseguido implementar 3 de las 4 características propuestas por el profesor, las cuales son:</w:t>
+      </w:r>
+    </w:p>
+    <w:p>
+      <w:pPr>
+        <w:jc w:val="both"/>
+        <w:rPr>
+          <w:rFonts w:cstheme="minorHAnsi"/>
+        </w:rPr>
+      </w:pPr>
+      <w:r>
+        <w:rPr>
+          <w:rFonts w:cstheme="minorHAnsi"/>
+        </w:rPr>
+        <w:t>-Internacionalización mediante QTranslator</w:t>
+      </w:r>
+      <w:r>
+        <w:rPr>
+          <w:rFonts w:cstheme="minorHAnsi"/>
+        </w:rPr>
+        <w:t>:</w:t>
+      </w:r>
+      <w:r>
+        <w:rPr>
+          <w:rFonts w:cstheme="minorHAnsi"/>
+        </w:rPr>
+        <w:t xml:space="preserve"> el programa está completamente hecho en inglés, pero al detectar que mi equipo tiene establecido el idioma español lo cambia automáticamente. Me he ayudado del prototipo de Proteus.</w:t>
+      </w:r>
+    </w:p>
+    <w:p>
+      <w:pPr>
+        <w:jc w:val="both"/>
+        <w:rPr>
+          <w:rFonts w:cstheme="minorHAnsi"/>
+        </w:rPr>
+      </w:pPr>
+      <w:r>
+        <w:rPr>
+          <w:rFonts w:cstheme="minorHAnsi"/>
+        </w:rPr>
+        <w:lastRenderedPageBreak/>
+        <w:t>-Uso de la arquitectura Model/View: esta implementación debo corroborar con el profesor que es correcta</w:t>
+      </w:r>
+      <w:r>
+        <w:rPr>
+          <w:rFonts w:cstheme="minorHAnsi"/>
+        </w:rPr>
+        <w:t>,</w:t>
+      </w:r>
+      <w:r>
+        <w:rPr>
+          <w:rFonts w:cstheme="minorHAnsi"/>
+        </w:rPr>
+        <w:t xml:space="preserve"> pero en principio debería serlo puesto que me he basado en el prototipo de Proteus.</w:t>
+      </w:r>
+    </w:p>
+    <w:p>
+      <w:pPr>
+        <w:jc w:val="both"/>
+        <w:rPr>
+          <w:rFonts w:cstheme="minorHAnsi"/>
+        </w:rPr>
+      </w:pPr>
+      <w:r>
+        <w:rPr>
+          <w:rFonts w:cstheme="minorHAnsi"/>
+        </w:rPr>
+        <w:t>-Documentación generada a partir de código: mediante el uso de Sphinx, como se propuso, he conseguido documentar automáticamente mi código.</w:t>
       </w:r>
     </w:p>
     <w:p>

</xml_diff>